<commit_message>
noted changes in rest sheet
</commit_message>
<xml_diff>
--- a/REST_API.docx
+++ b/REST_API.docx
@@ -58,7 +58,7 @@
           <w:ilvl w:val="1"/>
           <w:numId w:val="1"/>
         </w:numPr>
-        <w:shd w:val="clear" w:color="auto" w:fill="FFFFFF"/>
+        <w:shd w:val="clear" w:color="auto" w:fill="92D050"/>
         <w:spacing w:before="100" w:beforeAutospacing="1" w:after="150" w:line="240" w:lineRule="auto"/>
         <w:rPr>
           <w:rFonts w:ascii="Arial" w:eastAsia="Times New Roman" w:hAnsi="Arial" w:cs="Arial"/>
@@ -95,7 +95,7 @@
           <w:ilvl w:val="1"/>
           <w:numId w:val="1"/>
         </w:numPr>
-        <w:shd w:val="clear" w:color="auto" w:fill="FFFFFF"/>
+        <w:shd w:val="clear" w:color="auto" w:fill="92D050"/>
         <w:spacing w:before="100" w:beforeAutospacing="1" w:after="150" w:line="240" w:lineRule="auto"/>
         <w:rPr>
           <w:rFonts w:ascii="Arial" w:eastAsia="Times New Roman" w:hAnsi="Arial" w:cs="Arial"/>
@@ -277,7 +277,7 @@
           <w:ilvl w:val="1"/>
           <w:numId w:val="1"/>
         </w:numPr>
-        <w:shd w:val="clear" w:color="auto" w:fill="FFFFFF"/>
+        <w:shd w:val="clear" w:color="auto" w:fill="92D050"/>
         <w:spacing w:before="100" w:beforeAutospacing="1" w:after="150" w:line="240" w:lineRule="auto"/>
         <w:rPr>
           <w:rFonts w:ascii="Arial" w:eastAsia="Times New Roman" w:hAnsi="Arial" w:cs="Arial"/>
@@ -469,7 +469,7 @@
           <w:ilvl w:val="1"/>
           <w:numId w:val="1"/>
         </w:numPr>
-        <w:shd w:val="clear" w:color="auto" w:fill="FFFFFF"/>
+        <w:shd w:val="clear" w:color="auto" w:fill="92D050"/>
         <w:spacing w:before="100" w:beforeAutospacing="1" w:after="150" w:line="240" w:lineRule="auto"/>
         <w:rPr>
           <w:rFonts w:ascii="Arial" w:eastAsia="Times New Roman" w:hAnsi="Arial" w:cs="Arial"/>
@@ -688,7 +688,7 @@
           <w:ilvl w:val="1"/>
           <w:numId w:val="1"/>
         </w:numPr>
-        <w:shd w:val="clear" w:color="auto" w:fill="FFFFFF"/>
+        <w:shd w:val="clear" w:color="auto" w:fill="92D050"/>
         <w:spacing w:before="100" w:beforeAutospacing="1" w:after="150" w:line="240" w:lineRule="auto"/>
         <w:rPr>
           <w:rFonts w:ascii="Arial" w:eastAsia="Times New Roman" w:hAnsi="Arial" w:cs="Arial"/>
@@ -907,7 +907,7 @@
           <w:ilvl w:val="1"/>
           <w:numId w:val="1"/>
         </w:numPr>
-        <w:shd w:val="clear" w:color="auto" w:fill="FFFFFF"/>
+        <w:shd w:val="clear" w:color="auto" w:fill="92D050"/>
         <w:spacing w:before="100" w:beforeAutospacing="1" w:after="150" w:line="240" w:lineRule="auto"/>
         <w:rPr>
           <w:rFonts w:ascii="Arial" w:eastAsia="Times New Roman" w:hAnsi="Arial" w:cs="Arial"/>
@@ -1133,7 +1133,7 @@
           <w:ilvl w:val="1"/>
           <w:numId w:val="1"/>
         </w:numPr>
-        <w:shd w:val="clear" w:color="auto" w:fill="FFFFFF"/>
+        <w:shd w:val="clear" w:color="auto" w:fill="92D050"/>
         <w:spacing w:before="100" w:beforeAutospacing="1" w:after="150" w:line="240" w:lineRule="auto"/>
         <w:rPr>
           <w:rFonts w:ascii="Arial" w:eastAsia="Times New Roman" w:hAnsi="Arial" w:cs="Arial"/>
@@ -1794,7 +1794,7 @@
           <w:ilvl w:val="1"/>
           <w:numId w:val="2"/>
         </w:numPr>
-        <w:shd w:val="clear" w:color="auto" w:fill="FFFFFF"/>
+        <w:shd w:val="clear" w:color="auto" w:fill="92D050"/>
         <w:spacing w:before="100" w:beforeAutospacing="1" w:after="150" w:line="240" w:lineRule="auto"/>
         <w:rPr>
           <w:rFonts w:ascii="Arial" w:eastAsia="Times New Roman" w:hAnsi="Arial" w:cs="Arial"/>
@@ -1831,7 +1831,7 @@
           <w:ilvl w:val="1"/>
           <w:numId w:val="2"/>
         </w:numPr>
-        <w:shd w:val="clear" w:color="auto" w:fill="FFFFFF"/>
+        <w:shd w:val="clear" w:color="auto" w:fill="92D050"/>
         <w:spacing w:before="100" w:beforeAutospacing="1" w:after="150" w:line="240" w:lineRule="auto"/>
         <w:rPr>
           <w:rFonts w:ascii="Arial" w:eastAsia="Times New Roman" w:hAnsi="Arial" w:cs="Arial"/>
@@ -2013,7 +2013,7 @@
           <w:ilvl w:val="1"/>
           <w:numId w:val="2"/>
         </w:numPr>
-        <w:shd w:val="clear" w:color="auto" w:fill="FFFFFF"/>
+        <w:shd w:val="clear" w:color="auto" w:fill="92D050"/>
         <w:spacing w:before="100" w:beforeAutospacing="1" w:after="150" w:line="240" w:lineRule="auto"/>
         <w:rPr>
           <w:rFonts w:ascii="Arial" w:eastAsia="Times New Roman" w:hAnsi="Arial" w:cs="Arial"/>
@@ -2259,7 +2259,7 @@
           <w:ilvl w:val="1"/>
           <w:numId w:val="2"/>
         </w:numPr>
-        <w:shd w:val="clear" w:color="auto" w:fill="FFFFFF"/>
+        <w:shd w:val="clear" w:color="auto" w:fill="92D050"/>
         <w:spacing w:before="100" w:beforeAutospacing="1" w:after="150" w:line="240" w:lineRule="auto"/>
         <w:rPr>
           <w:rFonts w:ascii="Arial" w:eastAsia="Times New Roman" w:hAnsi="Arial" w:cs="Arial"/>

</xml_diff>

<commit_message>
completed station and category routes
</commit_message>
<xml_diff>
--- a/REST_API.docx
+++ b/REST_API.docx
@@ -139,15 +139,17 @@
           <w:color w:val="1F1F1F"/>
           <w:sz w:val="24"/>
           <w:szCs w:val="24"/>
-          <w:lang w:val="en-GB" w:eastAsia="de-AT"/>
-        </w:rPr>
-      </w:pPr>
-      <w:r>
-        <w:rPr>
-          <w:rFonts w:ascii="Courier New" w:eastAsia="Times New Roman" w:hAnsi="Courier New" w:cs="Courier New"/>
-          <w:color w:val="1F1F1F"/>
-          <w:sz w:val="20"/>
-          <w:szCs w:val="20"/>
+          <w:highlight w:val="green"/>
+          <w:lang w:val="en-GB" w:eastAsia="de-AT"/>
+        </w:rPr>
+      </w:pPr>
+      <w:r>
+        <w:rPr>
+          <w:rFonts w:ascii="Courier New" w:eastAsia="Times New Roman" w:hAnsi="Courier New" w:cs="Courier New"/>
+          <w:color w:val="1F1F1F"/>
+          <w:sz w:val="20"/>
+          <w:szCs w:val="20"/>
+          <w:highlight w:val="green"/>
           <w:lang w:val="en-GB" w:eastAsia="de-AT"/>
         </w:rPr>
         <w:t>PUT /stations/{</w:t>
@@ -159,6 +161,7 @@
           <w:color w:val="1F1F1F"/>
           <w:sz w:val="20"/>
           <w:szCs w:val="20"/>
+          <w:highlight w:val="green"/>
           <w:lang w:val="en-GB" w:eastAsia="de-AT"/>
         </w:rPr>
         <w:t>stationId</w:t>
@@ -170,6 +173,7 @@
           <w:color w:val="1F1F1F"/>
           <w:sz w:val="20"/>
           <w:szCs w:val="20"/>
+          <w:highlight w:val="green"/>
           <w:lang w:val="en-GB" w:eastAsia="de-AT"/>
         </w:rPr>
         <w:t>}</w:t>
@@ -180,6 +184,7 @@
           <w:color w:val="1F1F1F"/>
           <w:sz w:val="24"/>
           <w:szCs w:val="24"/>
+          <w:highlight w:val="green"/>
           <w:lang w:val="en-GB" w:eastAsia="de-AT"/>
         </w:rPr>
         <w:t>: Update an existing station.</w:t>
@@ -198,15 +203,17 @@
           <w:color w:val="1F1F1F"/>
           <w:sz w:val="24"/>
           <w:szCs w:val="24"/>
-          <w:lang w:val="en-GB" w:eastAsia="de-AT"/>
-        </w:rPr>
-      </w:pPr>
-      <w:r>
-        <w:rPr>
-          <w:rFonts w:ascii="Courier New" w:eastAsia="Times New Roman" w:hAnsi="Courier New" w:cs="Courier New"/>
-          <w:color w:val="1F1F1F"/>
-          <w:sz w:val="20"/>
-          <w:szCs w:val="20"/>
+          <w:highlight w:val="green"/>
+          <w:lang w:val="en-GB" w:eastAsia="de-AT"/>
+        </w:rPr>
+      </w:pPr>
+      <w:r>
+        <w:rPr>
+          <w:rFonts w:ascii="Courier New" w:eastAsia="Times New Roman" w:hAnsi="Courier New" w:cs="Courier New"/>
+          <w:color w:val="1F1F1F"/>
+          <w:sz w:val="20"/>
+          <w:szCs w:val="20"/>
+          <w:highlight w:val="green"/>
           <w:lang w:val="en-GB" w:eastAsia="de-AT"/>
         </w:rPr>
         <w:t>DELETE /stations/{</w:t>
@@ -218,6 +225,7 @@
           <w:color w:val="1F1F1F"/>
           <w:sz w:val="20"/>
           <w:szCs w:val="20"/>
+          <w:highlight w:val="green"/>
           <w:lang w:val="en-GB" w:eastAsia="de-AT"/>
         </w:rPr>
         <w:t>stationId</w:t>
@@ -229,6 +237,7 @@
           <w:color w:val="1F1F1F"/>
           <w:sz w:val="20"/>
           <w:szCs w:val="20"/>
+          <w:highlight w:val="green"/>
           <w:lang w:val="en-GB" w:eastAsia="de-AT"/>
         </w:rPr>
         <w:t>}</w:t>
@@ -239,6 +248,7 @@
           <w:color w:val="1F1F1F"/>
           <w:sz w:val="24"/>
           <w:szCs w:val="24"/>
+          <w:highlight w:val="green"/>
           <w:lang w:val="en-GB" w:eastAsia="de-AT"/>
         </w:rPr>
         <w:t>: Delete a station.</w:t>
@@ -321,15 +331,17 @@
           <w:color w:val="1F1F1F"/>
           <w:sz w:val="24"/>
           <w:szCs w:val="24"/>
-          <w:lang w:val="en-GB" w:eastAsia="de-AT"/>
-        </w:rPr>
-      </w:pPr>
-      <w:r>
-        <w:rPr>
-          <w:rFonts w:ascii="Courier New" w:eastAsia="Times New Roman" w:hAnsi="Courier New" w:cs="Courier New"/>
-          <w:color w:val="1F1F1F"/>
-          <w:sz w:val="20"/>
-          <w:szCs w:val="20"/>
+          <w:highlight w:val="green"/>
+          <w:lang w:val="en-GB" w:eastAsia="de-AT"/>
+        </w:rPr>
+      </w:pPr>
+      <w:r>
+        <w:rPr>
+          <w:rFonts w:ascii="Courier New" w:eastAsia="Times New Roman" w:hAnsi="Courier New" w:cs="Courier New"/>
+          <w:color w:val="1F1F1F"/>
+          <w:sz w:val="20"/>
+          <w:szCs w:val="20"/>
+          <w:highlight w:val="green"/>
           <w:lang w:val="en-GB" w:eastAsia="de-AT"/>
         </w:rPr>
         <w:t>POST /categories</w:t>
@@ -340,6 +352,7 @@
           <w:color w:val="1F1F1F"/>
           <w:sz w:val="24"/>
           <w:szCs w:val="24"/>
+          <w:highlight w:val="green"/>
           <w:lang w:val="en-GB" w:eastAsia="de-AT"/>
         </w:rPr>
         <w:t>: Create a new category.</w:t>
@@ -358,15 +371,17 @@
           <w:color w:val="1F1F1F"/>
           <w:sz w:val="24"/>
           <w:szCs w:val="24"/>
-          <w:lang w:val="en-GB" w:eastAsia="de-AT"/>
-        </w:rPr>
-      </w:pPr>
-      <w:r>
-        <w:rPr>
-          <w:rFonts w:ascii="Courier New" w:eastAsia="Times New Roman" w:hAnsi="Courier New" w:cs="Courier New"/>
-          <w:color w:val="1F1F1F"/>
-          <w:sz w:val="20"/>
-          <w:szCs w:val="20"/>
+          <w:highlight w:val="green"/>
+          <w:lang w:val="en-GB" w:eastAsia="de-AT"/>
+        </w:rPr>
+      </w:pPr>
+      <w:r>
+        <w:rPr>
+          <w:rFonts w:ascii="Courier New" w:eastAsia="Times New Roman" w:hAnsi="Courier New" w:cs="Courier New"/>
+          <w:color w:val="1F1F1F"/>
+          <w:sz w:val="20"/>
+          <w:szCs w:val="20"/>
+          <w:highlight w:val="green"/>
           <w:lang w:val="en-GB" w:eastAsia="de-AT"/>
         </w:rPr>
         <w:t>PUT /categories/{</w:t>
@@ -378,6 +393,7 @@
           <w:color w:val="1F1F1F"/>
           <w:sz w:val="20"/>
           <w:szCs w:val="20"/>
+          <w:highlight w:val="green"/>
           <w:lang w:val="en-GB" w:eastAsia="de-AT"/>
         </w:rPr>
         <w:t>categoryId</w:t>
@@ -389,6 +405,7 @@
           <w:color w:val="1F1F1F"/>
           <w:sz w:val="20"/>
           <w:szCs w:val="20"/>
+          <w:highlight w:val="green"/>
           <w:lang w:val="en-GB" w:eastAsia="de-AT"/>
         </w:rPr>
         <w:t>}</w:t>
@@ -399,6 +416,7 @@
           <w:color w:val="1F1F1F"/>
           <w:sz w:val="24"/>
           <w:szCs w:val="24"/>
+          <w:highlight w:val="green"/>
           <w:lang w:val="en-GB" w:eastAsia="de-AT"/>
         </w:rPr>
         <w:t>: Update an existing category.</w:t>
@@ -417,15 +435,17 @@
           <w:color w:val="1F1F1F"/>
           <w:sz w:val="24"/>
           <w:szCs w:val="24"/>
-          <w:lang w:val="en-GB" w:eastAsia="de-AT"/>
-        </w:rPr>
-      </w:pPr>
-      <w:r>
-        <w:rPr>
-          <w:rFonts w:ascii="Courier New" w:eastAsia="Times New Roman" w:hAnsi="Courier New" w:cs="Courier New"/>
-          <w:color w:val="1F1F1F"/>
-          <w:sz w:val="20"/>
-          <w:szCs w:val="20"/>
+          <w:highlight w:val="green"/>
+          <w:lang w:val="en-GB" w:eastAsia="de-AT"/>
+        </w:rPr>
+      </w:pPr>
+      <w:r>
+        <w:rPr>
+          <w:rFonts w:ascii="Courier New" w:eastAsia="Times New Roman" w:hAnsi="Courier New" w:cs="Courier New"/>
+          <w:color w:val="1F1F1F"/>
+          <w:sz w:val="20"/>
+          <w:szCs w:val="20"/>
+          <w:highlight w:val="green"/>
           <w:lang w:val="en-GB" w:eastAsia="de-AT"/>
         </w:rPr>
         <w:t>DELETE /categories/{</w:t>
@@ -437,6 +457,7 @@
           <w:color w:val="1F1F1F"/>
           <w:sz w:val="20"/>
           <w:szCs w:val="20"/>
+          <w:highlight w:val="green"/>
           <w:lang w:val="en-GB" w:eastAsia="de-AT"/>
         </w:rPr>
         <w:t>categoryId</w:t>
@@ -448,6 +469,7 @@
           <w:color w:val="1F1F1F"/>
           <w:sz w:val="20"/>
           <w:szCs w:val="20"/>
+          <w:highlight w:val="green"/>
           <w:lang w:val="en-GB" w:eastAsia="de-AT"/>
         </w:rPr>
         <w:t>}</w:t>
@@ -458,6 +480,7 @@
           <w:color w:val="1F1F1F"/>
           <w:sz w:val="24"/>
           <w:szCs w:val="24"/>
+          <w:highlight w:val="green"/>
           <w:lang w:val="en-GB" w:eastAsia="de-AT"/>
         </w:rPr>
         <w:t>: Delete a category.</w:t>
@@ -1420,15 +1443,17 @@
           <w:color w:val="1F1F1F"/>
           <w:sz w:val="24"/>
           <w:szCs w:val="24"/>
-          <w:lang w:val="en-GB" w:eastAsia="de-AT"/>
-        </w:rPr>
-      </w:pPr>
-      <w:r>
-        <w:rPr>
-          <w:rFonts w:ascii="Courier New" w:eastAsia="Times New Roman" w:hAnsi="Courier New" w:cs="Courier New"/>
-          <w:color w:val="1F1F1F"/>
-          <w:sz w:val="20"/>
-          <w:szCs w:val="20"/>
+          <w:highlight w:val="green"/>
+          <w:lang w:val="en-GB" w:eastAsia="de-AT"/>
+        </w:rPr>
+      </w:pPr>
+      <w:r>
+        <w:rPr>
+          <w:rFonts w:ascii="Courier New" w:eastAsia="Times New Roman" w:hAnsi="Courier New" w:cs="Courier New"/>
+          <w:color w:val="1F1F1F"/>
+          <w:sz w:val="20"/>
+          <w:szCs w:val="20"/>
+          <w:highlight w:val="green"/>
           <w:lang w:val="en-GB" w:eastAsia="de-AT"/>
         </w:rPr>
         <w:t>GET /users/{</w:t>
@@ -1440,6 +1465,7 @@
           <w:color w:val="1F1F1F"/>
           <w:sz w:val="20"/>
           <w:szCs w:val="20"/>
+          <w:highlight w:val="green"/>
           <w:lang w:val="en-GB" w:eastAsia="de-AT"/>
         </w:rPr>
         <w:t>userId</w:t>
@@ -1451,6 +1477,7 @@
           <w:color w:val="1F1F1F"/>
           <w:sz w:val="20"/>
           <w:szCs w:val="20"/>
+          <w:highlight w:val="green"/>
           <w:lang w:val="en-GB" w:eastAsia="de-AT"/>
         </w:rPr>
         <w:t>}</w:t>
@@ -1461,6 +1488,7 @@
           <w:color w:val="1F1F1F"/>
           <w:sz w:val="24"/>
           <w:szCs w:val="24"/>
+          <w:highlight w:val="green"/>
           <w:lang w:val="en-GB" w:eastAsia="de-AT"/>
         </w:rPr>
         <w:t>: Get information about a specific user.</w:t>
@@ -2575,9 +2603,9 @@
       <w:lvlJc w:val="left"/>
       <w:pPr>
         <w:tabs>
-          <w:tab w:val="num" w:pos="1440"/>
+          <w:tab w:val="num" w:pos="1211"/>
         </w:tabs>
-        <w:ind w:left="1440" w:hanging="360"/>
+        <w:ind w:left="1211" w:hanging="360"/>
       </w:pPr>
       <w:rPr>
         <w:rFonts w:ascii="Courier New" w:hAnsi="Courier New" w:hint="default"/>

</xml_diff>

<commit_message>
added databasefields and most alterationroutes
</commit_message>
<xml_diff>
--- a/REST_API.docx
+++ b/REST_API.docx
@@ -536,15 +536,17 @@
           <w:color w:val="1F1F1F"/>
           <w:sz w:val="24"/>
           <w:szCs w:val="24"/>
-          <w:lang w:val="en-GB" w:eastAsia="de-AT"/>
-        </w:rPr>
-      </w:pPr>
-      <w:r>
-        <w:rPr>
-          <w:rFonts w:ascii="Courier New" w:eastAsia="Times New Roman" w:hAnsi="Courier New" w:cs="Courier New"/>
-          <w:color w:val="1F1F1F"/>
-          <w:sz w:val="20"/>
-          <w:szCs w:val="20"/>
+          <w:highlight w:val="green"/>
+          <w:lang w:val="en-GB" w:eastAsia="de-AT"/>
+        </w:rPr>
+      </w:pPr>
+      <w:r>
+        <w:rPr>
+          <w:rFonts w:ascii="Courier New" w:eastAsia="Times New Roman" w:hAnsi="Courier New" w:cs="Courier New"/>
+          <w:color w:val="1F1F1F"/>
+          <w:sz w:val="20"/>
+          <w:szCs w:val="20"/>
+          <w:highlight w:val="green"/>
           <w:lang w:val="en-GB" w:eastAsia="de-AT"/>
         </w:rPr>
         <w:t>POST /models</w:t>
@@ -555,6 +557,7 @@
           <w:color w:val="1F1F1F"/>
           <w:sz w:val="24"/>
           <w:szCs w:val="24"/>
+          <w:highlight w:val="green"/>
           <w:lang w:val="en-GB" w:eastAsia="de-AT"/>
         </w:rPr>
         <w:t>: Create a new model.</w:t>
@@ -573,15 +576,17 @@
           <w:color w:val="1F1F1F"/>
           <w:sz w:val="24"/>
           <w:szCs w:val="24"/>
-          <w:lang w:val="en-GB" w:eastAsia="de-AT"/>
-        </w:rPr>
-      </w:pPr>
-      <w:r>
-        <w:rPr>
-          <w:rFonts w:ascii="Courier New" w:eastAsia="Times New Roman" w:hAnsi="Courier New" w:cs="Courier New"/>
-          <w:color w:val="1F1F1F"/>
-          <w:sz w:val="20"/>
-          <w:szCs w:val="20"/>
+          <w:highlight w:val="green"/>
+          <w:lang w:val="en-GB" w:eastAsia="de-AT"/>
+        </w:rPr>
+      </w:pPr>
+      <w:r>
+        <w:rPr>
+          <w:rFonts w:ascii="Courier New" w:eastAsia="Times New Roman" w:hAnsi="Courier New" w:cs="Courier New"/>
+          <w:color w:val="1F1F1F"/>
+          <w:sz w:val="20"/>
+          <w:szCs w:val="20"/>
+          <w:highlight w:val="green"/>
           <w:lang w:val="en-GB" w:eastAsia="de-AT"/>
         </w:rPr>
         <w:t>PUT /models/{</w:t>
@@ -593,6 +598,7 @@
           <w:color w:val="1F1F1F"/>
           <w:sz w:val="20"/>
           <w:szCs w:val="20"/>
+          <w:highlight w:val="green"/>
           <w:lang w:val="en-GB" w:eastAsia="de-AT"/>
         </w:rPr>
         <w:t>modelId</w:t>
@@ -604,6 +610,7 @@
           <w:color w:val="1F1F1F"/>
           <w:sz w:val="20"/>
           <w:szCs w:val="20"/>
+          <w:highlight w:val="green"/>
           <w:lang w:val="en-GB" w:eastAsia="de-AT"/>
         </w:rPr>
         <w:t>}</w:t>
@@ -614,6 +621,7 @@
           <w:color w:val="1F1F1F"/>
           <w:sz w:val="24"/>
           <w:szCs w:val="24"/>
+          <w:highlight w:val="green"/>
           <w:lang w:val="en-GB" w:eastAsia="de-AT"/>
         </w:rPr>
         <w:t>: Update an existing model.</w:t>
@@ -632,15 +640,17 @@
           <w:color w:val="1F1F1F"/>
           <w:sz w:val="24"/>
           <w:szCs w:val="24"/>
-          <w:lang w:val="en-GB" w:eastAsia="de-AT"/>
-        </w:rPr>
-      </w:pPr>
-      <w:r>
-        <w:rPr>
-          <w:rFonts w:ascii="Courier New" w:eastAsia="Times New Roman" w:hAnsi="Courier New" w:cs="Courier New"/>
-          <w:color w:val="1F1F1F"/>
-          <w:sz w:val="20"/>
-          <w:szCs w:val="20"/>
+          <w:highlight w:val="green"/>
+          <w:lang w:val="en-GB" w:eastAsia="de-AT"/>
+        </w:rPr>
+      </w:pPr>
+      <w:r>
+        <w:rPr>
+          <w:rFonts w:ascii="Courier New" w:eastAsia="Times New Roman" w:hAnsi="Courier New" w:cs="Courier New"/>
+          <w:color w:val="1F1F1F"/>
+          <w:sz w:val="20"/>
+          <w:szCs w:val="20"/>
+          <w:highlight w:val="green"/>
           <w:lang w:val="en-GB" w:eastAsia="de-AT"/>
         </w:rPr>
         <w:t>DELETE /models/{</w:t>
@@ -652,6 +662,7 @@
           <w:color w:val="1F1F1F"/>
           <w:sz w:val="20"/>
           <w:szCs w:val="20"/>
+          <w:highlight w:val="green"/>
           <w:lang w:val="en-GB" w:eastAsia="de-AT"/>
         </w:rPr>
         <w:t>modelId</w:t>
@@ -663,6 +674,7 @@
           <w:color w:val="1F1F1F"/>
           <w:sz w:val="20"/>
           <w:szCs w:val="20"/>
+          <w:highlight w:val="green"/>
           <w:lang w:val="en-GB" w:eastAsia="de-AT"/>
         </w:rPr>
         <w:t>}</w:t>
@@ -673,6 +685,7 @@
           <w:color w:val="1F1F1F"/>
           <w:sz w:val="24"/>
           <w:szCs w:val="24"/>
+          <w:highlight w:val="green"/>
           <w:lang w:val="en-GB" w:eastAsia="de-AT"/>
         </w:rPr>
         <w:t>: Delete a model.</w:t>
@@ -755,15 +768,17 @@
           <w:color w:val="1F1F1F"/>
           <w:sz w:val="24"/>
           <w:szCs w:val="24"/>
-          <w:lang w:val="en-GB" w:eastAsia="de-AT"/>
-        </w:rPr>
-      </w:pPr>
-      <w:r>
-        <w:rPr>
-          <w:rFonts w:ascii="Courier New" w:eastAsia="Times New Roman" w:hAnsi="Courier New" w:cs="Courier New"/>
-          <w:color w:val="1F1F1F"/>
-          <w:sz w:val="20"/>
-          <w:szCs w:val="20"/>
+          <w:highlight w:val="green"/>
+          <w:lang w:val="en-GB" w:eastAsia="de-AT"/>
+        </w:rPr>
+      </w:pPr>
+      <w:r>
+        <w:rPr>
+          <w:rFonts w:ascii="Courier New" w:eastAsia="Times New Roman" w:hAnsi="Courier New" w:cs="Courier New"/>
+          <w:color w:val="1F1F1F"/>
+          <w:sz w:val="20"/>
+          <w:szCs w:val="20"/>
+          <w:highlight w:val="green"/>
           <w:lang w:val="en-GB" w:eastAsia="de-AT"/>
         </w:rPr>
         <w:t>POST /bikes</w:t>
@@ -774,6 +789,7 @@
           <w:color w:val="1F1F1F"/>
           <w:sz w:val="24"/>
           <w:szCs w:val="24"/>
+          <w:highlight w:val="green"/>
           <w:lang w:val="en-GB" w:eastAsia="de-AT"/>
         </w:rPr>
         <w:t>: Create a new bike.</w:t>
@@ -792,15 +808,17 @@
           <w:color w:val="1F1F1F"/>
           <w:sz w:val="24"/>
           <w:szCs w:val="24"/>
-          <w:lang w:val="en-GB" w:eastAsia="de-AT"/>
-        </w:rPr>
-      </w:pPr>
-      <w:r>
-        <w:rPr>
-          <w:rFonts w:ascii="Courier New" w:eastAsia="Times New Roman" w:hAnsi="Courier New" w:cs="Courier New"/>
-          <w:color w:val="1F1F1F"/>
-          <w:sz w:val="20"/>
-          <w:szCs w:val="20"/>
+          <w:highlight w:val="green"/>
+          <w:lang w:val="en-GB" w:eastAsia="de-AT"/>
+        </w:rPr>
+      </w:pPr>
+      <w:r>
+        <w:rPr>
+          <w:rFonts w:ascii="Courier New" w:eastAsia="Times New Roman" w:hAnsi="Courier New" w:cs="Courier New"/>
+          <w:color w:val="1F1F1F"/>
+          <w:sz w:val="20"/>
+          <w:szCs w:val="20"/>
+          <w:highlight w:val="green"/>
           <w:lang w:val="en-GB" w:eastAsia="de-AT"/>
         </w:rPr>
         <w:t>PUT /bikes/{</w:t>
@@ -812,6 +830,7 @@
           <w:color w:val="1F1F1F"/>
           <w:sz w:val="20"/>
           <w:szCs w:val="20"/>
+          <w:highlight w:val="green"/>
           <w:lang w:val="en-GB" w:eastAsia="de-AT"/>
         </w:rPr>
         <w:t>bikeId</w:t>
@@ -823,6 +842,7 @@
           <w:color w:val="1F1F1F"/>
           <w:sz w:val="20"/>
           <w:szCs w:val="20"/>
+          <w:highlight w:val="green"/>
           <w:lang w:val="en-GB" w:eastAsia="de-AT"/>
         </w:rPr>
         <w:t>}</w:t>
@@ -833,6 +853,7 @@
           <w:color w:val="1F1F1F"/>
           <w:sz w:val="24"/>
           <w:szCs w:val="24"/>
+          <w:highlight w:val="green"/>
           <w:lang w:val="en-GB" w:eastAsia="de-AT"/>
         </w:rPr>
         <w:t>: Update an existing bike.</w:t>
@@ -851,15 +872,17 @@
           <w:color w:val="1F1F1F"/>
           <w:sz w:val="24"/>
           <w:szCs w:val="24"/>
-          <w:lang w:val="en-GB" w:eastAsia="de-AT"/>
-        </w:rPr>
-      </w:pPr>
-      <w:r>
-        <w:rPr>
-          <w:rFonts w:ascii="Courier New" w:eastAsia="Times New Roman" w:hAnsi="Courier New" w:cs="Courier New"/>
-          <w:color w:val="1F1F1F"/>
-          <w:sz w:val="20"/>
-          <w:szCs w:val="20"/>
+          <w:highlight w:val="green"/>
+          <w:lang w:val="en-GB" w:eastAsia="de-AT"/>
+        </w:rPr>
+      </w:pPr>
+      <w:r>
+        <w:rPr>
+          <w:rFonts w:ascii="Courier New" w:eastAsia="Times New Roman" w:hAnsi="Courier New" w:cs="Courier New"/>
+          <w:color w:val="1F1F1F"/>
+          <w:sz w:val="20"/>
+          <w:szCs w:val="20"/>
+          <w:highlight w:val="green"/>
           <w:lang w:val="en-GB" w:eastAsia="de-AT"/>
         </w:rPr>
         <w:t>DELETE /bikes/{</w:t>
@@ -871,6 +894,7 @@
           <w:color w:val="1F1F1F"/>
           <w:sz w:val="20"/>
           <w:szCs w:val="20"/>
+          <w:highlight w:val="green"/>
           <w:lang w:val="en-GB" w:eastAsia="de-AT"/>
         </w:rPr>
         <w:t>bikeId</w:t>
@@ -882,6 +906,7 @@
           <w:color w:val="1F1F1F"/>
           <w:sz w:val="20"/>
           <w:szCs w:val="20"/>
+          <w:highlight w:val="green"/>
           <w:lang w:val="en-GB" w:eastAsia="de-AT"/>
         </w:rPr>
         <w:t>}</w:t>
@@ -892,6 +917,7 @@
           <w:color w:val="1F1F1F"/>
           <w:sz w:val="24"/>
           <w:szCs w:val="24"/>
+          <w:highlight w:val="green"/>
           <w:lang w:val="en-GB" w:eastAsia="de-AT"/>
         </w:rPr>
         <w:t>: Delete a bike.</w:t>

</xml_diff>